<commit_message>
footnote on title page + move citation in discussion
sorry i cannot knit no more T_T
</commit_message>
<xml_diff>
--- a/paper/TitlePage.docx
+++ b/paper/TitlePage.docx
@@ -10,21 +10,7 @@
         <w:rPr>
           <w:b/>
         </w:rPr>
-        <w:t xml:space="preserve">The Heart can Lie: A Preliminary Investigation of the Role of </w:t>
-      </w:r>
-      <w:proofErr w:type="spellStart"/>
-      <w:r>
-        <w:rPr>
-          <w:b/>
-        </w:rPr>
-        <w:t>Interoception</w:t>
-      </w:r>
-      <w:proofErr w:type="spellEnd"/>
-      <w:r>
-        <w:rPr>
-          <w:b/>
-        </w:rPr>
-        <w:t xml:space="preserve"> and Theory of Mind in Deception</w:t>
+        <w:t>The Heart can Lie: A Preliminary Investigation of the Role of Interoception and Theory of Mind in Deception</w:t>
       </w:r>
     </w:p>
     <w:p>
@@ -93,11 +79,33 @@
         </w:rPr>
         <w:t xml:space="preserve">, </w:t>
       </w:r>
+      <w:proofErr w:type="spellStart"/>
       <w:r>
         <w:rPr>
           <w:lang w:val="pl-PL"/>
         </w:rPr>
-        <w:t>An Shu Te</w:t>
+        <w:t>An</w:t>
+      </w:r>
+      <w:proofErr w:type="spellEnd"/>
+      <w:r>
+        <w:rPr>
+          <w:lang w:val="pl-PL"/>
+        </w:rPr>
+        <w:t xml:space="preserve"> </w:t>
+      </w:r>
+      <w:proofErr w:type="spellStart"/>
+      <w:r>
+        <w:rPr>
+          <w:lang w:val="pl-PL"/>
+        </w:rPr>
+        <w:t>Shu</w:t>
+      </w:r>
+      <w:proofErr w:type="spellEnd"/>
+      <w:r>
+        <w:rPr>
+          <w:lang w:val="pl-PL"/>
+        </w:rPr>
+        <w:t xml:space="preserve"> Te</w:t>
       </w:r>
       <w:r>
         <w:rPr>
@@ -258,7 +266,15 @@
         <w:t>4</w:t>
       </w:r>
       <w:r>
-        <w:t xml:space="preserve"> Lee Kong Chian School of Medicine, Nanyang Technological University, Singapore</w:t>
+        <w:t xml:space="preserve"> Lee Kong </w:t>
+      </w:r>
+      <w:proofErr w:type="spellStart"/>
+      <w:r>
+        <w:t>Chian</w:t>
+      </w:r>
+      <w:proofErr w:type="spellEnd"/>
+      <w:r>
+        <w:t xml:space="preserve"> School of Medicine, Nanyang Technological University, Singapore</w:t>
       </w:r>
     </w:p>
     <w:p>
@@ -373,7 +389,11 @@
           <w:lang w:val="en-GB"/>
         </w:rPr>
       </w:pPr>
-      <w:r>
+    </w:p>
+    <w:p>
+      <w:pPr>
+        <w:spacing w:line="360" w:lineRule="auto"/>
+        <w:jc w:val="center"/>
         <w:rPr>
           <w:rFonts w:ascii="Times New Roman" w:hAnsi="Times New Roman" w:cs="Times New Roman"/>
           <w:b/>
@@ -382,13 +402,8 @@
           <w:szCs w:val="24"/>
           <w:lang w:val="en-GB"/>
         </w:rPr>
-        <w:br w:type="page"/>
-      </w:r>
-    </w:p>
-    <w:p>
-      <w:pPr>
-        <w:spacing w:line="360" w:lineRule="auto"/>
-        <w:jc w:val="center"/>
+      </w:pPr>
+      <w:r>
         <w:rPr>
           <w:rFonts w:ascii="Times New Roman" w:hAnsi="Times New Roman" w:cs="Times New Roman"/>
           <w:b/>
@@ -397,17 +412,6 @@
           <w:szCs w:val="24"/>
           <w:lang w:val="en-GB"/>
         </w:rPr>
-      </w:pPr>
-      <w:r>
-        <w:rPr>
-          <w:rFonts w:ascii="Times New Roman" w:hAnsi="Times New Roman" w:cs="Times New Roman"/>
-          <w:b/>
-          <w:bCs/>
-          <w:sz w:val="24"/>
-          <w:szCs w:val="24"/>
-          <w:lang w:val="en-GB"/>
-        </w:rPr>
-        <w:lastRenderedPageBreak/>
         <w:t>Declarations</w:t>
       </w:r>
     </w:p>
@@ -484,20 +488,127 @@
         <w:pStyle w:val="FirstParagraph"/>
         <w:jc w:val="both"/>
         <w:rPr>
-          <w:rFonts w:cs="Times New Roman"/>
-          <w:lang w:val="en-GB"/>
-        </w:rPr>
-      </w:pPr>
-      <w:r>
-        <w:rPr>
           <w:sz w:val="22"/>
           <w:szCs w:val="22"/>
         </w:rPr>
+      </w:pPr>
+      <w:r>
+        <w:rPr>
+          <w:sz w:val="22"/>
+          <w:szCs w:val="22"/>
+        </w:rPr>
         <w:t>The authors declare that the research was conducted in the absence of any commercial or financial relationships that could be construed as a potential conflict of interest.</w:t>
       </w:r>
     </w:p>
+    <w:p>
+      <w:pPr>
+        <w:pStyle w:val="BodyText"/>
+      </w:pPr>
+    </w:p>
+    <w:p>
+      <w:pPr>
+        <w:pStyle w:val="BodyText"/>
+        <w:rPr>
+          <w:i/>
+          <w:iCs/>
+          <w:sz w:val="22"/>
+          <w:szCs w:val="22"/>
+        </w:rPr>
+      </w:pPr>
+    </w:p>
+    <w:p>
+      <w:pPr>
+        <w:pStyle w:val="BodyText"/>
+        <w:rPr>
+          <w:i/>
+          <w:iCs/>
+          <w:sz w:val="22"/>
+          <w:szCs w:val="22"/>
+        </w:rPr>
+      </w:pPr>
+    </w:p>
+    <w:p>
+      <w:pPr>
+        <w:pStyle w:val="BodyText"/>
+        <w:rPr>
+          <w:i/>
+          <w:iCs/>
+          <w:sz w:val="22"/>
+          <w:szCs w:val="22"/>
+        </w:rPr>
+      </w:pPr>
+    </w:p>
+    <w:p>
+      <w:pPr>
+        <w:pStyle w:val="BodyText"/>
+        <w:rPr>
+          <w:i/>
+          <w:iCs/>
+          <w:sz w:val="22"/>
+          <w:szCs w:val="22"/>
+        </w:rPr>
+      </w:pPr>
+    </w:p>
+    <w:p>
+      <w:pPr>
+        <w:pStyle w:val="BodyText"/>
+        <w:ind w:firstLine="0"/>
+        <w:rPr>
+          <w:i/>
+          <w:iCs/>
+          <w:sz w:val="22"/>
+          <w:szCs w:val="22"/>
+        </w:rPr>
+      </w:pPr>
+    </w:p>
+    <w:p>
+      <w:pPr>
+        <w:pStyle w:val="BodyText"/>
+        <w:ind w:firstLine="0"/>
+        <w:rPr>
+          <w:i/>
+          <w:iCs/>
+          <w:sz w:val="22"/>
+          <w:szCs w:val="22"/>
+        </w:rPr>
+      </w:pPr>
+    </w:p>
+    <w:p>
+      <w:pPr>
+        <w:pStyle w:val="BodyText"/>
+        <w:ind w:firstLine="0"/>
+        <w:rPr>
+          <w:i/>
+          <w:iCs/>
+          <w:sz w:val="22"/>
+          <w:szCs w:val="22"/>
+        </w:rPr>
+      </w:pPr>
+    </w:p>
+    <w:p>
+      <w:pPr>
+        <w:pStyle w:val="BodyText"/>
+        <w:ind w:firstLine="0"/>
+        <w:rPr>
+          <w:i/>
+          <w:iCs/>
+          <w:sz w:val="22"/>
+          <w:szCs w:val="22"/>
+        </w:rPr>
+      </w:pPr>
+    </w:p>
+    <w:p>
+      <w:pPr>
+        <w:pStyle w:val="BodyText"/>
+      </w:pPr>
+    </w:p>
     <w:sectPr>
-      <w:headerReference w:type="default" r:id="rId7"/>
+      <w:headerReference w:type="even" r:id="rId7"/>
+      <w:headerReference w:type="default" r:id="rId8"/>
+      <w:footerReference w:type="even" r:id="rId9"/>
+      <w:footerReference w:type="default" r:id="rId10"/>
+      <w:headerReference w:type="first" r:id="rId11"/>
+      <w:footerReference w:type="first" r:id="rId12"/>
       <w:pgSz w:w="11906" w:h="16838"/>
       <w:pgMar w:top="1417" w:right="1417" w:bottom="1417" w:left="1417" w:header="708" w:footer="708" w:gutter="0"/>
       <w:cols w:space="708"/>
@@ -532,6 +643,785 @@
 </w:endnotes>
 </file>
 
+<file path=word/footer1.xml><?xml version="1.0" encoding="utf-8"?>
+<w:ftr xmlns:wpc="http://schemas.microsoft.com/office/word/2010/wordprocessingCanvas" xmlns:cx="http://schemas.microsoft.com/office/drawing/2014/chartex" xmlns:cx1="http://schemas.microsoft.com/office/drawing/2015/9/8/chartex" xmlns:cx2="http://schemas.microsoft.com/office/drawing/2015/10/21/chartex" xmlns:cx3="http://schemas.microsoft.com/office/drawing/2016/5/9/chartex" xmlns:cx4="http://schemas.microsoft.com/office/drawing/2016/5/10/chartex" xmlns:cx5="http://schemas.microsoft.com/office/drawing/2016/5/11/chartex" xmlns:cx6="http://schemas.microsoft.com/office/drawing/2016/5/12/chartex" xmlns:cx7="http://schemas.microsoft.com/office/drawing/2016/5/13/chartex" xmlns:cx8="http://schemas.microsoft.com/office/drawing/2016/5/14/chartex" xmlns:mc="http://schemas.openxmlformats.org/markup-compatibility/2006" xmlns:aink="http://schemas.microsoft.com/office/drawing/2016/ink" xmlns:am3d="http://schemas.microsoft.com/office/drawing/2017/model3d" xmlns:o="urn:schemas-microsoft-com:office:office" xmlns:oel="http://schemas.microsoft.com/office/2019/extlst" xmlns:r="http://schemas.openxmlformats.org/officeDocument/2006/relationships" xmlns:m="http://schemas.openxmlformats.org/officeDocument/2006/math" xmlns:v="urn:schemas-microsoft-com:vml" xmlns:wp14="http://schemas.microsoft.com/office/word/2010/wordprocessingDrawing" xmlns:wp="http://schemas.openxmlformats.org/drawingml/2006/wordprocessingDrawing" xmlns:w10="urn:schemas-microsoft-com:office:word" xmlns:w="http://schemas.openxmlformats.org/wordprocessingml/2006/main" xmlns:w14="http://schemas.microsoft.com/office/word/2010/wordml" xmlns:w15="http://schemas.microsoft.com/office/word/2012/wordml" xmlns:w16cex="http://schemas.microsoft.com/office/word/2018/wordml/cex" xmlns:w16cid="http://schemas.microsoft.com/office/word/2016/wordml/cid" xmlns:w16="http://schemas.microsoft.com/office/word/2018/wordml" xmlns:w16sdtdh="http://schemas.microsoft.com/office/word/2020/wordml/sdtdatahash" xmlns:w16se="http://schemas.microsoft.com/office/word/2015/wordml/symex" xmlns:wpg="http://schemas.microsoft.com/office/word/2010/wordprocessingGroup" xmlns:wpi="http://schemas.microsoft.com/office/word/2010/wordprocessingInk" xmlns:wne="http://schemas.microsoft.com/office/word/2006/wordml" xmlns:wps="http://schemas.microsoft.com/office/word/2010/wordprocessingShape" mc:Ignorable="w14 w15 w16se w16cid w16 w16cex w16sdtdh wp14">
+  <w:p>
+    <w:pPr>
+      <w:pStyle w:val="Footer"/>
+    </w:pPr>
+  </w:p>
+</w:ftr>
+</file>
+
+<file path=word/footer2.xml><?xml version="1.0" encoding="utf-8"?>
+<w:ftr xmlns:wpc="http://schemas.microsoft.com/office/word/2010/wordprocessingCanvas" xmlns:cx="http://schemas.microsoft.com/office/drawing/2014/chartex" xmlns:cx1="http://schemas.microsoft.com/office/drawing/2015/9/8/chartex" xmlns:cx2="http://schemas.microsoft.com/office/drawing/2015/10/21/chartex" xmlns:cx3="http://schemas.microsoft.com/office/drawing/2016/5/9/chartex" xmlns:cx4="http://schemas.microsoft.com/office/drawing/2016/5/10/chartex" xmlns:cx5="http://schemas.microsoft.com/office/drawing/2016/5/11/chartex" xmlns:cx6="http://schemas.microsoft.com/office/drawing/2016/5/12/chartex" xmlns:cx7="http://schemas.microsoft.com/office/drawing/2016/5/13/chartex" xmlns:cx8="http://schemas.microsoft.com/office/drawing/2016/5/14/chartex" xmlns:mc="http://schemas.openxmlformats.org/markup-compatibility/2006" xmlns:aink="http://schemas.microsoft.com/office/drawing/2016/ink" xmlns:am3d="http://schemas.microsoft.com/office/drawing/2017/model3d" xmlns:o="urn:schemas-microsoft-com:office:office" xmlns:oel="http://schemas.microsoft.com/office/2019/extlst" xmlns:r="http://schemas.openxmlformats.org/officeDocument/2006/relationships" xmlns:m="http://schemas.openxmlformats.org/officeDocument/2006/math" xmlns:v="urn:schemas-microsoft-com:vml" xmlns:wp14="http://schemas.microsoft.com/office/word/2010/wordprocessingDrawing" xmlns:wp="http://schemas.openxmlformats.org/drawingml/2006/wordprocessingDrawing" xmlns:w10="urn:schemas-microsoft-com:office:word" xmlns:w="http://schemas.openxmlformats.org/wordprocessingml/2006/main" xmlns:w14="http://schemas.microsoft.com/office/word/2010/wordml" xmlns:w15="http://schemas.microsoft.com/office/word/2012/wordml" xmlns:w16cex="http://schemas.microsoft.com/office/word/2018/wordml/cex" xmlns:w16cid="http://schemas.microsoft.com/office/word/2016/wordml/cid" xmlns:w16="http://schemas.microsoft.com/office/word/2018/wordml" xmlns:w16sdtdh="http://schemas.microsoft.com/office/word/2020/wordml/sdtdatahash" xmlns:w16se="http://schemas.microsoft.com/office/word/2015/wordml/symex" xmlns:wpg="http://schemas.microsoft.com/office/word/2010/wordprocessingGroup" xmlns:wpi="http://schemas.microsoft.com/office/word/2010/wordprocessingInk" xmlns:wne="http://schemas.microsoft.com/office/word/2006/wordml" xmlns:wps="http://schemas.microsoft.com/office/word/2010/wordprocessingShape" mc:Ignorable="w14 w15 w16se w16cid w16 w16cex w16sdtdh wp14">
+  <w:p>
+    <w:pPr>
+      <w:pStyle w:val="Footer"/>
+      <w:jc w:val="both"/>
+      <w:rPr>
+        <w:rFonts w:ascii="Times New Roman" w:hAnsi="Times New Roman" w:cs="Times New Roman"/>
+        <w:sz w:val="18"/>
+        <w:szCs w:val="18"/>
+      </w:rPr>
+    </w:pPr>
+    <w:r>
+      <w:rPr>
+        <w:rFonts w:ascii="Times New Roman" w:hAnsi="Times New Roman" w:cs="Times New Roman"/>
+        <w:i/>
+        <w:iCs/>
+        <w:sz w:val="18"/>
+        <w:szCs w:val="18"/>
+      </w:rPr>
+      <w:t xml:space="preserve">Note. </w:t>
+    </w:r>
+    <w:r>
+      <w:rPr>
+        <w:rFonts w:ascii="Times New Roman" w:hAnsi="Times New Roman" w:cs="Times New Roman"/>
+        <w:sz w:val="18"/>
+        <w:szCs w:val="18"/>
+      </w:rPr>
+      <w:t xml:space="preserve">This </w:t>
+    </w:r>
+    <w:proofErr w:type="spellStart"/>
+    <w:r>
+      <w:rPr>
+        <w:rFonts w:ascii="Times New Roman" w:hAnsi="Times New Roman" w:cs="Times New Roman"/>
+        <w:sz w:val="18"/>
+        <w:szCs w:val="18"/>
+      </w:rPr>
+      <w:t>study</w:t>
+    </w:r>
+    <w:proofErr w:type="spellEnd"/>
+    <w:r>
+      <w:rPr>
+        <w:rFonts w:ascii="Times New Roman" w:hAnsi="Times New Roman" w:cs="Times New Roman"/>
+        <w:sz w:val="18"/>
+        <w:szCs w:val="18"/>
+      </w:rPr>
+      <w:t xml:space="preserve"> stemmed </w:t>
+    </w:r>
+    <w:proofErr w:type="spellStart"/>
+    <w:r>
+      <w:rPr>
+        <w:rFonts w:ascii="Times New Roman" w:hAnsi="Times New Roman" w:cs="Times New Roman"/>
+        <w:sz w:val="18"/>
+        <w:szCs w:val="18"/>
+      </w:rPr>
+      <w:t>from</w:t>
+    </w:r>
+    <w:proofErr w:type="spellEnd"/>
+    <w:r>
+      <w:rPr>
+        <w:rFonts w:ascii="Times New Roman" w:hAnsi="Times New Roman" w:cs="Times New Roman"/>
+        <w:sz w:val="18"/>
+        <w:szCs w:val="18"/>
+      </w:rPr>
+      <w:t xml:space="preserve"> a </w:t>
+    </w:r>
+    <w:proofErr w:type="spellStart"/>
+    <w:r>
+      <w:rPr>
+        <w:rFonts w:ascii="Times New Roman" w:hAnsi="Times New Roman" w:cs="Times New Roman"/>
+        <w:sz w:val="18"/>
+        <w:szCs w:val="18"/>
+      </w:rPr>
+      <w:t>student’s</w:t>
+    </w:r>
+    <w:proofErr w:type="spellEnd"/>
+    <w:r>
+      <w:rPr>
+        <w:rFonts w:ascii="Times New Roman" w:hAnsi="Times New Roman" w:cs="Times New Roman"/>
+        <w:sz w:val="18"/>
+        <w:szCs w:val="18"/>
+      </w:rPr>
+      <w:t xml:space="preserve"> </w:t>
+    </w:r>
+    <w:proofErr w:type="spellStart"/>
+    <w:r>
+      <w:rPr>
+        <w:rFonts w:ascii="Times New Roman" w:hAnsi="Times New Roman" w:cs="Times New Roman"/>
+        <w:sz w:val="18"/>
+        <w:szCs w:val="18"/>
+      </w:rPr>
+      <w:t>Honour’s</w:t>
+    </w:r>
+    <w:proofErr w:type="spellEnd"/>
+    <w:r>
+      <w:rPr>
+        <w:rFonts w:ascii="Times New Roman" w:hAnsi="Times New Roman" w:cs="Times New Roman"/>
+        <w:sz w:val="18"/>
+        <w:szCs w:val="18"/>
+      </w:rPr>
+      <w:t xml:space="preserve"> </w:t>
+    </w:r>
+    <w:proofErr w:type="spellStart"/>
+    <w:r>
+      <w:rPr>
+        <w:rFonts w:ascii="Times New Roman" w:hAnsi="Times New Roman" w:cs="Times New Roman"/>
+        <w:sz w:val="18"/>
+        <w:szCs w:val="18"/>
+      </w:rPr>
+      <w:t>Thesis</w:t>
+    </w:r>
+    <w:proofErr w:type="spellEnd"/>
+    <w:r>
+      <w:rPr>
+        <w:rFonts w:ascii="Times New Roman" w:hAnsi="Times New Roman" w:cs="Times New Roman"/>
+        <w:sz w:val="18"/>
+        <w:szCs w:val="18"/>
+      </w:rPr>
+      <w:t xml:space="preserve"> </w:t>
+    </w:r>
+    <w:proofErr w:type="spellStart"/>
+    <w:r>
+      <w:rPr>
+        <w:rFonts w:ascii="Times New Roman" w:hAnsi="Times New Roman" w:cs="Times New Roman"/>
+        <w:sz w:val="18"/>
+        <w:szCs w:val="18"/>
+      </w:rPr>
+      <w:t>project</w:t>
+    </w:r>
+    <w:proofErr w:type="spellEnd"/>
+    <w:r>
+      <w:rPr>
+        <w:rFonts w:ascii="Times New Roman" w:hAnsi="Times New Roman" w:cs="Times New Roman"/>
+        <w:sz w:val="18"/>
+        <w:szCs w:val="18"/>
+      </w:rPr>
+      <w:t xml:space="preserve">. </w:t>
+    </w:r>
+    <w:proofErr w:type="spellStart"/>
+    <w:r>
+      <w:rPr>
+        <w:rFonts w:ascii="Times New Roman" w:hAnsi="Times New Roman" w:cs="Times New Roman"/>
+        <w:sz w:val="18"/>
+        <w:szCs w:val="18"/>
+      </w:rPr>
+      <w:t>Despite</w:t>
+    </w:r>
+    <w:proofErr w:type="spellEnd"/>
+    <w:r>
+      <w:rPr>
+        <w:rFonts w:ascii="Times New Roman" w:hAnsi="Times New Roman" w:cs="Times New Roman"/>
+        <w:sz w:val="18"/>
+        <w:szCs w:val="18"/>
+      </w:rPr>
+      <w:t xml:space="preserve"> the </w:t>
+    </w:r>
+    <w:proofErr w:type="spellStart"/>
+    <w:r>
+      <w:rPr>
+        <w:rFonts w:ascii="Times New Roman" w:hAnsi="Times New Roman" w:cs="Times New Roman"/>
+        <w:sz w:val="18"/>
+        <w:szCs w:val="18"/>
+      </w:rPr>
+      <w:t>methodological</w:t>
+    </w:r>
+    <w:proofErr w:type="spellEnd"/>
+    <w:r>
+      <w:rPr>
+        <w:rFonts w:ascii="Times New Roman" w:hAnsi="Times New Roman" w:cs="Times New Roman"/>
+        <w:sz w:val="18"/>
+        <w:szCs w:val="18"/>
+      </w:rPr>
+      <w:t xml:space="preserve"> limitations (i.e., absence of </w:t>
+    </w:r>
+    <w:proofErr w:type="spellStart"/>
+    <w:r>
+      <w:rPr>
+        <w:rFonts w:ascii="Times New Roman" w:hAnsi="Times New Roman" w:cs="Times New Roman"/>
+        <w:sz w:val="18"/>
+        <w:szCs w:val="18"/>
+      </w:rPr>
+      <w:t>pre</w:t>
+    </w:r>
+    <w:proofErr w:type="spellEnd"/>
+    <w:r>
+      <w:rPr>
+        <w:rFonts w:ascii="Times New Roman" w:hAnsi="Times New Roman" w:cs="Times New Roman"/>
+        <w:sz w:val="18"/>
+        <w:szCs w:val="18"/>
+      </w:rPr>
+      <w:t xml:space="preserve">-registration and power </w:t>
+    </w:r>
+    <w:proofErr w:type="spellStart"/>
+    <w:r>
+      <w:rPr>
+        <w:rFonts w:ascii="Times New Roman" w:hAnsi="Times New Roman" w:cs="Times New Roman"/>
+        <w:sz w:val="18"/>
+        <w:szCs w:val="18"/>
+      </w:rPr>
+      <w:t>analysis</w:t>
+    </w:r>
+    <w:proofErr w:type="spellEnd"/>
+    <w:r>
+      <w:rPr>
+        <w:rFonts w:ascii="Times New Roman" w:hAnsi="Times New Roman" w:cs="Times New Roman"/>
+        <w:sz w:val="18"/>
+        <w:szCs w:val="18"/>
+      </w:rPr>
+      <w:t xml:space="preserve">) in part due to time </w:t>
+    </w:r>
+    <w:proofErr w:type="spellStart"/>
+    <w:r>
+      <w:rPr>
+        <w:rFonts w:ascii="Times New Roman" w:hAnsi="Times New Roman" w:cs="Times New Roman"/>
+        <w:sz w:val="18"/>
+        <w:szCs w:val="18"/>
+      </w:rPr>
+      <w:t>constraints</w:t>
+    </w:r>
+    <w:proofErr w:type="spellEnd"/>
+    <w:r>
+      <w:rPr>
+        <w:rFonts w:ascii="Times New Roman" w:hAnsi="Times New Roman" w:cs="Times New Roman"/>
+        <w:sz w:val="18"/>
+        <w:szCs w:val="18"/>
+      </w:rPr>
+      <w:t xml:space="preserve"> </w:t>
+    </w:r>
+    <w:proofErr w:type="spellStart"/>
+    <w:r>
+      <w:rPr>
+        <w:rFonts w:ascii="Times New Roman" w:hAnsi="Times New Roman" w:cs="Times New Roman"/>
+        <w:sz w:val="18"/>
+        <w:szCs w:val="18"/>
+      </w:rPr>
+      <w:t>typical</w:t>
+    </w:r>
+    <w:proofErr w:type="spellEnd"/>
+    <w:r>
+      <w:rPr>
+        <w:rFonts w:ascii="Times New Roman" w:hAnsi="Times New Roman" w:cs="Times New Roman"/>
+        <w:sz w:val="18"/>
+        <w:szCs w:val="18"/>
+      </w:rPr>
+      <w:t xml:space="preserve"> of a </w:t>
+    </w:r>
+    <w:proofErr w:type="spellStart"/>
+    <w:r>
+      <w:rPr>
+        <w:rFonts w:ascii="Times New Roman" w:hAnsi="Times New Roman" w:cs="Times New Roman"/>
+        <w:sz w:val="18"/>
+        <w:szCs w:val="18"/>
+      </w:rPr>
+      <w:t>student’s</w:t>
+    </w:r>
+    <w:proofErr w:type="spellEnd"/>
+    <w:r>
+      <w:rPr>
+        <w:rFonts w:ascii="Times New Roman" w:hAnsi="Times New Roman" w:cs="Times New Roman"/>
+        <w:sz w:val="18"/>
+        <w:szCs w:val="18"/>
+      </w:rPr>
+      <w:t xml:space="preserve"> final </w:t>
+    </w:r>
+    <w:proofErr w:type="spellStart"/>
+    <w:r>
+      <w:rPr>
+        <w:rFonts w:ascii="Times New Roman" w:hAnsi="Times New Roman" w:cs="Times New Roman"/>
+        <w:sz w:val="18"/>
+        <w:szCs w:val="18"/>
+      </w:rPr>
+      <w:t>year</w:t>
+    </w:r>
+    <w:proofErr w:type="spellEnd"/>
+    <w:r>
+      <w:rPr>
+        <w:rFonts w:ascii="Times New Roman" w:hAnsi="Times New Roman" w:cs="Times New Roman"/>
+        <w:sz w:val="18"/>
+        <w:szCs w:val="18"/>
+      </w:rPr>
+      <w:t xml:space="preserve"> </w:t>
+    </w:r>
+    <w:proofErr w:type="spellStart"/>
+    <w:r>
+      <w:rPr>
+        <w:rFonts w:ascii="Times New Roman" w:hAnsi="Times New Roman" w:cs="Times New Roman"/>
+        <w:sz w:val="18"/>
+        <w:szCs w:val="18"/>
+      </w:rPr>
+      <w:t>project</w:t>
+    </w:r>
+    <w:proofErr w:type="spellEnd"/>
+    <w:r>
+      <w:rPr>
+        <w:rFonts w:ascii="Times New Roman" w:hAnsi="Times New Roman" w:cs="Times New Roman"/>
+        <w:sz w:val="18"/>
+        <w:szCs w:val="18"/>
+      </w:rPr>
+      <w:t xml:space="preserve">, </w:t>
+    </w:r>
+    <w:proofErr w:type="spellStart"/>
+    <w:r>
+      <w:rPr>
+        <w:rFonts w:ascii="Times New Roman" w:hAnsi="Times New Roman" w:cs="Times New Roman"/>
+        <w:sz w:val="18"/>
+        <w:szCs w:val="18"/>
+      </w:rPr>
+      <w:t>there</w:t>
+    </w:r>
+    <w:proofErr w:type="spellEnd"/>
+    <w:r>
+      <w:rPr>
+        <w:rFonts w:ascii="Times New Roman" w:hAnsi="Times New Roman" w:cs="Times New Roman"/>
+        <w:sz w:val="18"/>
+        <w:szCs w:val="18"/>
+      </w:rPr>
+      <w:t xml:space="preserve"> are </w:t>
+    </w:r>
+    <w:proofErr w:type="spellStart"/>
+    <w:r>
+      <w:rPr>
+        <w:rFonts w:ascii="Times New Roman" w:hAnsi="Times New Roman" w:cs="Times New Roman"/>
+        <w:sz w:val="18"/>
+        <w:szCs w:val="18"/>
+      </w:rPr>
+      <w:t>interesting</w:t>
+    </w:r>
+    <w:proofErr w:type="spellEnd"/>
+    <w:r>
+      <w:rPr>
+        <w:rFonts w:ascii="Times New Roman" w:hAnsi="Times New Roman" w:cs="Times New Roman"/>
+        <w:sz w:val="18"/>
+        <w:szCs w:val="18"/>
+      </w:rPr>
+      <w:t xml:space="preserve"> patterns of </w:t>
+    </w:r>
+    <w:proofErr w:type="spellStart"/>
+    <w:r>
+      <w:rPr>
+        <w:rFonts w:ascii="Times New Roman" w:hAnsi="Times New Roman" w:cs="Times New Roman"/>
+        <w:sz w:val="18"/>
+        <w:szCs w:val="18"/>
+      </w:rPr>
+      <w:t>results</w:t>
+    </w:r>
+    <w:proofErr w:type="spellEnd"/>
+    <w:r>
+      <w:rPr>
+        <w:rFonts w:ascii="Times New Roman" w:hAnsi="Times New Roman" w:cs="Times New Roman"/>
+        <w:sz w:val="18"/>
+        <w:szCs w:val="18"/>
+      </w:rPr>
+      <w:t xml:space="preserve"> </w:t>
+    </w:r>
+    <w:proofErr w:type="spellStart"/>
+    <w:r>
+      <w:rPr>
+        <w:rFonts w:ascii="Times New Roman" w:hAnsi="Times New Roman" w:cs="Times New Roman"/>
+        <w:sz w:val="18"/>
+        <w:szCs w:val="18"/>
+      </w:rPr>
+      <w:t>that</w:t>
+    </w:r>
+    <w:proofErr w:type="spellEnd"/>
+    <w:r>
+      <w:rPr>
+        <w:rFonts w:ascii="Times New Roman" w:hAnsi="Times New Roman" w:cs="Times New Roman"/>
+        <w:sz w:val="18"/>
+        <w:szCs w:val="18"/>
+      </w:rPr>
+      <w:t xml:space="preserve"> the </w:t>
+    </w:r>
+    <w:proofErr w:type="spellStart"/>
+    <w:r>
+      <w:rPr>
+        <w:rFonts w:ascii="Times New Roman" w:hAnsi="Times New Roman" w:cs="Times New Roman"/>
+        <w:sz w:val="18"/>
+        <w:szCs w:val="18"/>
+      </w:rPr>
+      <w:t>authors</w:t>
+    </w:r>
+    <w:proofErr w:type="spellEnd"/>
+    <w:r>
+      <w:rPr>
+        <w:rFonts w:ascii="Times New Roman" w:hAnsi="Times New Roman" w:cs="Times New Roman"/>
+        <w:sz w:val="18"/>
+        <w:szCs w:val="18"/>
+      </w:rPr>
+      <w:t xml:space="preserve"> </w:t>
+    </w:r>
+    <w:proofErr w:type="spellStart"/>
+    <w:r>
+      <w:rPr>
+        <w:rFonts w:ascii="Times New Roman" w:hAnsi="Times New Roman" w:cs="Times New Roman"/>
+        <w:sz w:val="18"/>
+        <w:szCs w:val="18"/>
+      </w:rPr>
+      <w:t>believe</w:t>
+    </w:r>
+    <w:proofErr w:type="spellEnd"/>
+    <w:r>
+      <w:rPr>
+        <w:rFonts w:ascii="Times New Roman" w:hAnsi="Times New Roman" w:cs="Times New Roman"/>
+        <w:sz w:val="18"/>
+        <w:szCs w:val="18"/>
+      </w:rPr>
+      <w:t xml:space="preserve"> are </w:t>
+    </w:r>
+    <w:proofErr w:type="spellStart"/>
+    <w:r>
+      <w:rPr>
+        <w:rFonts w:ascii="Times New Roman" w:hAnsi="Times New Roman" w:cs="Times New Roman"/>
+        <w:sz w:val="18"/>
+        <w:szCs w:val="18"/>
+      </w:rPr>
+      <w:t>worthy</w:t>
+    </w:r>
+    <w:proofErr w:type="spellEnd"/>
+    <w:r>
+      <w:rPr>
+        <w:rFonts w:ascii="Times New Roman" w:hAnsi="Times New Roman" w:cs="Times New Roman"/>
+        <w:sz w:val="18"/>
+        <w:szCs w:val="18"/>
+      </w:rPr>
+      <w:t xml:space="preserve"> of discussion and publication. This </w:t>
+    </w:r>
+    <w:proofErr w:type="spellStart"/>
+    <w:r>
+      <w:rPr>
+        <w:rFonts w:ascii="Times New Roman" w:hAnsi="Times New Roman" w:cs="Times New Roman"/>
+        <w:sz w:val="18"/>
+        <w:szCs w:val="18"/>
+      </w:rPr>
+      <w:t>is</w:t>
+    </w:r>
+    <w:proofErr w:type="spellEnd"/>
+    <w:r>
+      <w:rPr>
+        <w:rFonts w:ascii="Times New Roman" w:hAnsi="Times New Roman" w:cs="Times New Roman"/>
+        <w:sz w:val="18"/>
+        <w:szCs w:val="18"/>
+      </w:rPr>
+      <w:t xml:space="preserve"> </w:t>
+    </w:r>
+    <w:proofErr w:type="spellStart"/>
+    <w:r>
+      <w:rPr>
+        <w:rFonts w:ascii="Times New Roman" w:hAnsi="Times New Roman" w:cs="Times New Roman"/>
+        <w:sz w:val="18"/>
+        <w:szCs w:val="18"/>
+      </w:rPr>
+      <w:t>against</w:t>
+    </w:r>
+    <w:proofErr w:type="spellEnd"/>
+    <w:r>
+      <w:rPr>
+        <w:rFonts w:ascii="Times New Roman" w:hAnsi="Times New Roman" w:cs="Times New Roman"/>
+        <w:sz w:val="18"/>
+        <w:szCs w:val="18"/>
+      </w:rPr>
+      <w:t xml:space="preserve"> a background of </w:t>
+    </w:r>
+    <w:proofErr w:type="spellStart"/>
+    <w:r>
+      <w:rPr>
+        <w:rFonts w:ascii="Times New Roman" w:hAnsi="Times New Roman" w:cs="Times New Roman"/>
+        <w:sz w:val="18"/>
+        <w:szCs w:val="18"/>
+      </w:rPr>
+      <w:t>several</w:t>
+    </w:r>
+    <w:proofErr w:type="spellEnd"/>
+    <w:r>
+      <w:rPr>
+        <w:rFonts w:ascii="Times New Roman" w:hAnsi="Times New Roman" w:cs="Times New Roman"/>
+        <w:sz w:val="18"/>
+        <w:szCs w:val="18"/>
+      </w:rPr>
+      <w:t xml:space="preserve"> </w:t>
+    </w:r>
+    <w:proofErr w:type="spellStart"/>
+    <w:r>
+      <w:rPr>
+        <w:rFonts w:ascii="Times New Roman" w:hAnsi="Times New Roman" w:cs="Times New Roman"/>
+        <w:sz w:val="18"/>
+        <w:szCs w:val="18"/>
+      </w:rPr>
+      <w:t>precautions</w:t>
+    </w:r>
+    <w:proofErr w:type="spellEnd"/>
+    <w:r>
+      <w:rPr>
+        <w:rFonts w:ascii="Times New Roman" w:hAnsi="Times New Roman" w:cs="Times New Roman"/>
+        <w:sz w:val="18"/>
+        <w:szCs w:val="18"/>
+      </w:rPr>
+      <w:t xml:space="preserve"> </w:t>
+    </w:r>
+    <w:proofErr w:type="spellStart"/>
+    <w:r>
+      <w:rPr>
+        <w:rFonts w:ascii="Times New Roman" w:hAnsi="Times New Roman" w:cs="Times New Roman"/>
+        <w:sz w:val="18"/>
+        <w:szCs w:val="18"/>
+      </w:rPr>
+      <w:t>that</w:t>
+    </w:r>
+    <w:proofErr w:type="spellEnd"/>
+    <w:r>
+      <w:rPr>
+        <w:rFonts w:ascii="Times New Roman" w:hAnsi="Times New Roman" w:cs="Times New Roman"/>
+        <w:sz w:val="18"/>
+        <w:szCs w:val="18"/>
+      </w:rPr>
+      <w:t xml:space="preserve"> the </w:t>
+    </w:r>
+    <w:proofErr w:type="spellStart"/>
+    <w:r>
+      <w:rPr>
+        <w:rFonts w:ascii="Times New Roman" w:hAnsi="Times New Roman" w:cs="Times New Roman"/>
+        <w:sz w:val="18"/>
+        <w:szCs w:val="18"/>
+      </w:rPr>
+      <w:t>authors</w:t>
+    </w:r>
+    <w:proofErr w:type="spellEnd"/>
+    <w:r>
+      <w:rPr>
+        <w:rFonts w:ascii="Times New Roman" w:hAnsi="Times New Roman" w:cs="Times New Roman"/>
+        <w:sz w:val="18"/>
+        <w:szCs w:val="18"/>
+      </w:rPr>
+      <w:t xml:space="preserve"> have </w:t>
+    </w:r>
+    <w:proofErr w:type="spellStart"/>
+    <w:r>
+      <w:rPr>
+        <w:rFonts w:ascii="Times New Roman" w:hAnsi="Times New Roman" w:cs="Times New Roman"/>
+        <w:sz w:val="18"/>
+        <w:szCs w:val="18"/>
+      </w:rPr>
+      <w:t>adopted</w:t>
+    </w:r>
+    <w:proofErr w:type="spellEnd"/>
+    <w:r>
+      <w:rPr>
+        <w:rFonts w:ascii="Times New Roman" w:hAnsi="Times New Roman" w:cs="Times New Roman"/>
+        <w:sz w:val="18"/>
+        <w:szCs w:val="18"/>
+      </w:rPr>
+      <w:t xml:space="preserve">, </w:t>
+    </w:r>
+    <w:proofErr w:type="spellStart"/>
+    <w:r>
+      <w:rPr>
+        <w:rFonts w:ascii="Times New Roman" w:hAnsi="Times New Roman" w:cs="Times New Roman"/>
+        <w:sz w:val="18"/>
+        <w:szCs w:val="18"/>
+      </w:rPr>
+      <w:t>including</w:t>
+    </w:r>
+    <w:proofErr w:type="spellEnd"/>
+    <w:r>
+      <w:rPr>
+        <w:rFonts w:ascii="Times New Roman" w:hAnsi="Times New Roman" w:cs="Times New Roman"/>
+        <w:sz w:val="18"/>
+        <w:szCs w:val="18"/>
+      </w:rPr>
+      <w:t xml:space="preserve"> a </w:t>
+    </w:r>
+    <w:proofErr w:type="spellStart"/>
+    <w:r>
+      <w:rPr>
+        <w:rFonts w:ascii="Times New Roman" w:hAnsi="Times New Roman" w:cs="Times New Roman"/>
+        <w:sz w:val="18"/>
+        <w:szCs w:val="18"/>
+      </w:rPr>
+      <w:t>careful</w:t>
+    </w:r>
+    <w:proofErr w:type="spellEnd"/>
+    <w:r>
+      <w:rPr>
+        <w:rFonts w:ascii="Times New Roman" w:hAnsi="Times New Roman" w:cs="Times New Roman"/>
+        <w:sz w:val="18"/>
+        <w:szCs w:val="18"/>
+      </w:rPr>
+      <w:t xml:space="preserve"> </w:t>
+    </w:r>
+    <w:proofErr w:type="spellStart"/>
+    <w:r>
+      <w:rPr>
+        <w:rFonts w:ascii="Times New Roman" w:hAnsi="Times New Roman" w:cs="Times New Roman"/>
+        <w:sz w:val="18"/>
+        <w:szCs w:val="18"/>
+      </w:rPr>
+      <w:t>examination</w:t>
+    </w:r>
+    <w:proofErr w:type="spellEnd"/>
+    <w:r>
+      <w:rPr>
+        <w:rFonts w:ascii="Times New Roman" w:hAnsi="Times New Roman" w:cs="Times New Roman"/>
+        <w:sz w:val="18"/>
+        <w:szCs w:val="18"/>
+      </w:rPr>
+      <w:t xml:space="preserve"> of the data, conservative </w:t>
+    </w:r>
+    <w:proofErr w:type="spellStart"/>
+    <w:r>
+      <w:rPr>
+        <w:rFonts w:ascii="Times New Roman" w:hAnsi="Times New Roman" w:cs="Times New Roman"/>
+        <w:sz w:val="18"/>
+        <w:szCs w:val="18"/>
+      </w:rPr>
+      <w:t>statistical</w:t>
+    </w:r>
+    <w:proofErr w:type="spellEnd"/>
+    <w:r>
+      <w:rPr>
+        <w:rFonts w:ascii="Times New Roman" w:hAnsi="Times New Roman" w:cs="Times New Roman"/>
+        <w:sz w:val="18"/>
+        <w:szCs w:val="18"/>
+      </w:rPr>
+      <w:t xml:space="preserve"> </w:t>
+    </w:r>
+    <w:proofErr w:type="spellStart"/>
+    <w:r>
+      <w:rPr>
+        <w:rFonts w:ascii="Times New Roman" w:hAnsi="Times New Roman" w:cs="Times New Roman"/>
+        <w:sz w:val="18"/>
+        <w:szCs w:val="18"/>
+      </w:rPr>
+      <w:t>treatment</w:t>
+    </w:r>
+    <w:proofErr w:type="spellEnd"/>
+    <w:r>
+      <w:rPr>
+        <w:rFonts w:ascii="Times New Roman" w:hAnsi="Times New Roman" w:cs="Times New Roman"/>
+        <w:sz w:val="18"/>
+        <w:szCs w:val="18"/>
+      </w:rPr>
+      <w:t xml:space="preserve">, and a </w:t>
+    </w:r>
+    <w:proofErr w:type="spellStart"/>
+    <w:r>
+      <w:rPr>
+        <w:rFonts w:ascii="Times New Roman" w:hAnsi="Times New Roman" w:cs="Times New Roman"/>
+        <w:sz w:val="18"/>
+        <w:szCs w:val="18"/>
+      </w:rPr>
+      <w:t>detailed</w:t>
+    </w:r>
+    <w:proofErr w:type="spellEnd"/>
+    <w:r>
+      <w:rPr>
+        <w:rFonts w:ascii="Times New Roman" w:hAnsi="Times New Roman" w:cs="Times New Roman"/>
+        <w:sz w:val="18"/>
+        <w:szCs w:val="18"/>
+      </w:rPr>
+      <w:t xml:space="preserve"> </w:t>
+    </w:r>
+    <w:proofErr w:type="spellStart"/>
+    <w:r>
+      <w:rPr>
+        <w:rFonts w:ascii="Times New Roman" w:hAnsi="Times New Roman" w:cs="Times New Roman"/>
+        <w:sz w:val="18"/>
+        <w:szCs w:val="18"/>
+      </w:rPr>
+      <w:t>outline</w:t>
+    </w:r>
+    <w:proofErr w:type="spellEnd"/>
+    <w:r>
+      <w:rPr>
+        <w:rFonts w:ascii="Times New Roman" w:hAnsi="Times New Roman" w:cs="Times New Roman"/>
+        <w:sz w:val="18"/>
+        <w:szCs w:val="18"/>
+      </w:rPr>
+      <w:t xml:space="preserve"> of the </w:t>
+    </w:r>
+    <w:proofErr w:type="spellStart"/>
+    <w:r>
+      <w:rPr>
+        <w:rFonts w:ascii="Times New Roman" w:hAnsi="Times New Roman" w:cs="Times New Roman"/>
+        <w:sz w:val="18"/>
+        <w:szCs w:val="18"/>
+      </w:rPr>
+      <w:t>methodology</w:t>
+    </w:r>
+    <w:proofErr w:type="spellEnd"/>
+    <w:r>
+      <w:rPr>
+        <w:rFonts w:ascii="Times New Roman" w:hAnsi="Times New Roman" w:cs="Times New Roman"/>
+        <w:sz w:val="18"/>
+        <w:szCs w:val="18"/>
+      </w:rPr>
+      <w:t xml:space="preserve"> to </w:t>
+    </w:r>
+    <w:proofErr w:type="spellStart"/>
+    <w:r>
+      <w:rPr>
+        <w:rFonts w:ascii="Times New Roman" w:hAnsi="Times New Roman" w:cs="Times New Roman"/>
+        <w:sz w:val="18"/>
+        <w:szCs w:val="18"/>
+      </w:rPr>
+      <w:t>ensure</w:t>
+    </w:r>
+    <w:proofErr w:type="spellEnd"/>
+    <w:r>
+      <w:rPr>
+        <w:rFonts w:ascii="Times New Roman" w:hAnsi="Times New Roman" w:cs="Times New Roman"/>
+        <w:sz w:val="18"/>
+        <w:szCs w:val="18"/>
+      </w:rPr>
+      <w:t xml:space="preserve"> </w:t>
+    </w:r>
+    <w:proofErr w:type="spellStart"/>
+    <w:r>
+      <w:rPr>
+        <w:rFonts w:ascii="Times New Roman" w:hAnsi="Times New Roman" w:cs="Times New Roman"/>
+        <w:sz w:val="18"/>
+        <w:szCs w:val="18"/>
+      </w:rPr>
+      <w:t>transparency</w:t>
+    </w:r>
+    <w:proofErr w:type="spellEnd"/>
+    <w:r>
+      <w:rPr>
+        <w:rFonts w:ascii="Times New Roman" w:hAnsi="Times New Roman" w:cs="Times New Roman"/>
+        <w:sz w:val="18"/>
+        <w:szCs w:val="18"/>
+      </w:rPr>
+      <w:t xml:space="preserve"> and </w:t>
+    </w:r>
+    <w:proofErr w:type="spellStart"/>
+    <w:r>
+      <w:rPr>
+        <w:rFonts w:ascii="Times New Roman" w:hAnsi="Times New Roman" w:cs="Times New Roman"/>
+        <w:sz w:val="18"/>
+        <w:szCs w:val="18"/>
+      </w:rPr>
+      <w:t>reproducibility</w:t>
+    </w:r>
+    <w:proofErr w:type="spellEnd"/>
+    <w:r>
+      <w:rPr>
+        <w:rFonts w:ascii="Times New Roman" w:hAnsi="Times New Roman" w:cs="Times New Roman"/>
+        <w:sz w:val="18"/>
+        <w:szCs w:val="18"/>
+      </w:rPr>
+      <w:t>.</w:t>
+    </w:r>
+  </w:p>
+  <w:p>
+    <w:pPr>
+      <w:pStyle w:val="Footer"/>
+    </w:pPr>
+  </w:p>
+</w:ftr>
+</file>
+
+<file path=word/footer3.xml><?xml version="1.0" encoding="utf-8"?>
+<w:ftr xmlns:wpc="http://schemas.microsoft.com/office/word/2010/wordprocessingCanvas" xmlns:cx="http://schemas.microsoft.com/office/drawing/2014/chartex" xmlns:cx1="http://schemas.microsoft.com/office/drawing/2015/9/8/chartex" xmlns:cx2="http://schemas.microsoft.com/office/drawing/2015/10/21/chartex" xmlns:cx3="http://schemas.microsoft.com/office/drawing/2016/5/9/chartex" xmlns:cx4="http://schemas.microsoft.com/office/drawing/2016/5/10/chartex" xmlns:cx5="http://schemas.microsoft.com/office/drawing/2016/5/11/chartex" xmlns:cx6="http://schemas.microsoft.com/office/drawing/2016/5/12/chartex" xmlns:cx7="http://schemas.microsoft.com/office/drawing/2016/5/13/chartex" xmlns:cx8="http://schemas.microsoft.com/office/drawing/2016/5/14/chartex" xmlns:mc="http://schemas.openxmlformats.org/markup-compatibility/2006" xmlns:aink="http://schemas.microsoft.com/office/drawing/2016/ink" xmlns:am3d="http://schemas.microsoft.com/office/drawing/2017/model3d" xmlns:o="urn:schemas-microsoft-com:office:office" xmlns:oel="http://schemas.microsoft.com/office/2019/extlst" xmlns:r="http://schemas.openxmlformats.org/officeDocument/2006/relationships" xmlns:m="http://schemas.openxmlformats.org/officeDocument/2006/math" xmlns:v="urn:schemas-microsoft-com:vml" xmlns:wp14="http://schemas.microsoft.com/office/word/2010/wordprocessingDrawing" xmlns:wp="http://schemas.openxmlformats.org/drawingml/2006/wordprocessingDrawing" xmlns:w10="urn:schemas-microsoft-com:office:word" xmlns:w="http://schemas.openxmlformats.org/wordprocessingml/2006/main" xmlns:w14="http://schemas.microsoft.com/office/word/2010/wordml" xmlns:w15="http://schemas.microsoft.com/office/word/2012/wordml" xmlns:w16cex="http://schemas.microsoft.com/office/word/2018/wordml/cex" xmlns:w16cid="http://schemas.microsoft.com/office/word/2016/wordml/cid" xmlns:w16="http://schemas.microsoft.com/office/word/2018/wordml" xmlns:w16sdtdh="http://schemas.microsoft.com/office/word/2020/wordml/sdtdatahash" xmlns:w16se="http://schemas.microsoft.com/office/word/2015/wordml/symex" xmlns:wpg="http://schemas.microsoft.com/office/word/2010/wordprocessingGroup" xmlns:wpi="http://schemas.microsoft.com/office/word/2010/wordprocessingInk" xmlns:wne="http://schemas.microsoft.com/office/word/2006/wordml" xmlns:wps="http://schemas.microsoft.com/office/word/2010/wordprocessingShape" mc:Ignorable="w14 w15 w16se w16cid w16 w16cex w16sdtdh wp14">
+  <w:p>
+    <w:pPr>
+      <w:pStyle w:val="Footer"/>
+    </w:pPr>
+  </w:p>
+</w:ftr>
+</file>
+
 <file path=word/footnotes.xml><?xml version="1.0" encoding="utf-8"?>
 <w:footnotes xmlns:wpc="http://schemas.microsoft.com/office/word/2010/wordprocessingCanvas" xmlns:cx="http://schemas.microsoft.com/office/drawing/2014/chartex" xmlns:cx1="http://schemas.microsoft.com/office/drawing/2015/9/8/chartex" xmlns:cx2="http://schemas.microsoft.com/office/drawing/2015/10/21/chartex" xmlns:cx3="http://schemas.microsoft.com/office/drawing/2016/5/9/chartex" xmlns:cx4="http://schemas.microsoft.com/office/drawing/2016/5/10/chartex" xmlns:cx5="http://schemas.microsoft.com/office/drawing/2016/5/11/chartex" xmlns:cx6="http://schemas.microsoft.com/office/drawing/2016/5/12/chartex" xmlns:cx7="http://schemas.microsoft.com/office/drawing/2016/5/13/chartex" xmlns:cx8="http://schemas.microsoft.com/office/drawing/2016/5/14/chartex" xmlns:mc="http://schemas.openxmlformats.org/markup-compatibility/2006" xmlns:aink="http://schemas.microsoft.com/office/drawing/2016/ink" xmlns:am3d="http://schemas.microsoft.com/office/drawing/2017/model3d" xmlns:o="urn:schemas-microsoft-com:office:office" xmlns:oel="http://schemas.microsoft.com/office/2019/extlst" xmlns:r="http://schemas.openxmlformats.org/officeDocument/2006/relationships" xmlns:m="http://schemas.openxmlformats.org/officeDocument/2006/math" xmlns:v="urn:schemas-microsoft-com:vml" xmlns:wp14="http://schemas.microsoft.com/office/word/2010/wordprocessingDrawing" xmlns:wp="http://schemas.openxmlformats.org/drawingml/2006/wordprocessingDrawing" xmlns:w10="urn:schemas-microsoft-com:office:word" xmlns:w="http://schemas.openxmlformats.org/wordprocessingml/2006/main" xmlns:w14="http://schemas.microsoft.com/office/word/2010/wordml" xmlns:w15="http://schemas.microsoft.com/office/word/2012/wordml" xmlns:w16cex="http://schemas.microsoft.com/office/word/2018/wordml/cex" xmlns:w16cid="http://schemas.microsoft.com/office/word/2016/wordml/cid" xmlns:w16="http://schemas.microsoft.com/office/word/2018/wordml" xmlns:w16sdtdh="http://schemas.microsoft.com/office/word/2020/wordml/sdtdatahash" xmlns:w16se="http://schemas.microsoft.com/office/word/2015/wordml/symex" xmlns:wpg="http://schemas.microsoft.com/office/word/2010/wordprocessingGroup" xmlns:wpi="http://schemas.microsoft.com/office/word/2010/wordprocessingInk" xmlns:wne="http://schemas.microsoft.com/office/word/2006/wordml" xmlns:wps="http://schemas.microsoft.com/office/word/2010/wordprocessingShape" mc:Ignorable="w14 w15 w16se w16cid w16 w16cex w16sdtdh wp14">
   <w:footnote w:type="separator" w:id="-1">
@@ -562,6 +1452,16 @@
   <w:p>
     <w:pPr>
       <w:pStyle w:val="Header"/>
+    </w:pPr>
+  </w:p>
+</w:hdr>
+</file>
+
+<file path=word/header2.xml><?xml version="1.0" encoding="utf-8"?>
+<w:hdr xmlns:wpc="http://schemas.microsoft.com/office/word/2010/wordprocessingCanvas" xmlns:cx="http://schemas.microsoft.com/office/drawing/2014/chartex" xmlns:cx1="http://schemas.microsoft.com/office/drawing/2015/9/8/chartex" xmlns:cx2="http://schemas.microsoft.com/office/drawing/2015/10/21/chartex" xmlns:cx3="http://schemas.microsoft.com/office/drawing/2016/5/9/chartex" xmlns:cx4="http://schemas.microsoft.com/office/drawing/2016/5/10/chartex" xmlns:cx5="http://schemas.microsoft.com/office/drawing/2016/5/11/chartex" xmlns:cx6="http://schemas.microsoft.com/office/drawing/2016/5/12/chartex" xmlns:cx7="http://schemas.microsoft.com/office/drawing/2016/5/13/chartex" xmlns:cx8="http://schemas.microsoft.com/office/drawing/2016/5/14/chartex" xmlns:mc="http://schemas.openxmlformats.org/markup-compatibility/2006" xmlns:aink="http://schemas.microsoft.com/office/drawing/2016/ink" xmlns:am3d="http://schemas.microsoft.com/office/drawing/2017/model3d" xmlns:o="urn:schemas-microsoft-com:office:office" xmlns:oel="http://schemas.microsoft.com/office/2019/extlst" xmlns:r="http://schemas.openxmlformats.org/officeDocument/2006/relationships" xmlns:m="http://schemas.openxmlformats.org/officeDocument/2006/math" xmlns:v="urn:schemas-microsoft-com:vml" xmlns:wp14="http://schemas.microsoft.com/office/word/2010/wordprocessingDrawing" xmlns:wp="http://schemas.openxmlformats.org/drawingml/2006/wordprocessingDrawing" xmlns:w10="urn:schemas-microsoft-com:office:word" xmlns:w="http://schemas.openxmlformats.org/wordprocessingml/2006/main" xmlns:w14="http://schemas.microsoft.com/office/word/2010/wordml" xmlns:w15="http://schemas.microsoft.com/office/word/2012/wordml" xmlns:w16cex="http://schemas.microsoft.com/office/word/2018/wordml/cex" xmlns:w16cid="http://schemas.microsoft.com/office/word/2016/wordml/cid" xmlns:w16="http://schemas.microsoft.com/office/word/2018/wordml" xmlns:w16sdtdh="http://schemas.microsoft.com/office/word/2020/wordml/sdtdatahash" xmlns:w16se="http://schemas.microsoft.com/office/word/2015/wordml/symex" xmlns:wpg="http://schemas.microsoft.com/office/word/2010/wordprocessingGroup" xmlns:wpi="http://schemas.microsoft.com/office/word/2010/wordprocessingInk" xmlns:wne="http://schemas.microsoft.com/office/word/2006/wordml" xmlns:wps="http://schemas.microsoft.com/office/word/2010/wordprocessingShape" mc:Ignorable="w14 w15 w16se w16cid w16 w16cex w16sdtdh wp14">
+  <w:p>
+    <w:pPr>
+      <w:pStyle w:val="Header"/>
       <w:rPr>
         <w:rFonts w:ascii="Times New Roman" w:hAnsi="Times New Roman" w:cs="Times New Roman"/>
         <w:lang w:val="en-GB"/>
@@ -579,23 +1479,7 @@
         <w:rFonts w:ascii="Times New Roman" w:hAnsi="Times New Roman" w:cs="Times New Roman"/>
         <w:lang w:val="en-GB"/>
       </w:rPr>
-      <w:t xml:space="preserve">Deception, </w:t>
-    </w:r>
-    <w:proofErr w:type="spellStart"/>
-    <w:r>
-      <w:rPr>
-        <w:rFonts w:ascii="Times New Roman" w:hAnsi="Times New Roman" w:cs="Times New Roman"/>
-        <w:lang w:val="en-GB"/>
-      </w:rPr>
-      <w:t>Interoception</w:t>
-    </w:r>
-    <w:proofErr w:type="spellEnd"/>
-    <w:r>
-      <w:rPr>
-        <w:rFonts w:ascii="Times New Roman" w:hAnsi="Times New Roman" w:cs="Times New Roman"/>
-        <w:lang w:val="en-GB"/>
-      </w:rPr>
-      <w:t xml:space="preserve">, and </w:t>
+      <w:t xml:space="preserve">Deception, Interoception, and </w:t>
     </w:r>
     <w:proofErr w:type="spellStart"/>
     <w:r>
@@ -613,6 +1497,16 @@
       <w:rPr>
         <w:lang w:val="en-GB"/>
       </w:rPr>
+    </w:pPr>
+  </w:p>
+</w:hdr>
+</file>
+
+<file path=word/header3.xml><?xml version="1.0" encoding="utf-8"?>
+<w:hdr xmlns:wpc="http://schemas.microsoft.com/office/word/2010/wordprocessingCanvas" xmlns:cx="http://schemas.microsoft.com/office/drawing/2014/chartex" xmlns:cx1="http://schemas.microsoft.com/office/drawing/2015/9/8/chartex" xmlns:cx2="http://schemas.microsoft.com/office/drawing/2015/10/21/chartex" xmlns:cx3="http://schemas.microsoft.com/office/drawing/2016/5/9/chartex" xmlns:cx4="http://schemas.microsoft.com/office/drawing/2016/5/10/chartex" xmlns:cx5="http://schemas.microsoft.com/office/drawing/2016/5/11/chartex" xmlns:cx6="http://schemas.microsoft.com/office/drawing/2016/5/12/chartex" xmlns:cx7="http://schemas.microsoft.com/office/drawing/2016/5/13/chartex" xmlns:cx8="http://schemas.microsoft.com/office/drawing/2016/5/14/chartex" xmlns:mc="http://schemas.openxmlformats.org/markup-compatibility/2006" xmlns:aink="http://schemas.microsoft.com/office/drawing/2016/ink" xmlns:am3d="http://schemas.microsoft.com/office/drawing/2017/model3d" xmlns:o="urn:schemas-microsoft-com:office:office" xmlns:oel="http://schemas.microsoft.com/office/2019/extlst" xmlns:r="http://schemas.openxmlformats.org/officeDocument/2006/relationships" xmlns:m="http://schemas.openxmlformats.org/officeDocument/2006/math" xmlns:v="urn:schemas-microsoft-com:vml" xmlns:wp14="http://schemas.microsoft.com/office/word/2010/wordprocessingDrawing" xmlns:wp="http://schemas.openxmlformats.org/drawingml/2006/wordprocessingDrawing" xmlns:w10="urn:schemas-microsoft-com:office:word" xmlns:w="http://schemas.openxmlformats.org/wordprocessingml/2006/main" xmlns:w14="http://schemas.microsoft.com/office/word/2010/wordml" xmlns:w15="http://schemas.microsoft.com/office/word/2012/wordml" xmlns:w16cex="http://schemas.microsoft.com/office/word/2018/wordml/cex" xmlns:w16cid="http://schemas.microsoft.com/office/word/2016/wordml/cid" xmlns:w16="http://schemas.microsoft.com/office/word/2018/wordml" xmlns:w16sdtdh="http://schemas.microsoft.com/office/word/2020/wordml/sdtdatahash" xmlns:w16se="http://schemas.microsoft.com/office/word/2015/wordml/symex" xmlns:wpg="http://schemas.microsoft.com/office/word/2010/wordprocessingGroup" xmlns:wpi="http://schemas.microsoft.com/office/word/2010/wordprocessingInk" xmlns:wne="http://schemas.microsoft.com/office/word/2006/wordml" xmlns:wps="http://schemas.microsoft.com/office/word/2010/wordprocessingShape" mc:Ignorable="w14 w15 w16se w16cid w16 w16cex w16sdtdh wp14">
+  <w:p>
+    <w:pPr>
+      <w:pStyle w:val="Header"/>
     </w:pPr>
   </w:p>
 </w:hdr>

</xml_diff>